<commit_message>
Documentation: Added test evaluation
</commit_message>
<xml_diff>
--- a/Documentation/Test plan.docx
+++ b/Documentation/Test plan.docx
@@ -632,8 +632,6 @@
         </w:rPr>
         <w:t>The testing environments labelled above.</w:t>
       </w:r>
-      <w:bookmarkStart w:id="0" w:name="_GoBack"/>
-      <w:bookmarkEnd w:id="0"/>
     </w:p>
     <w:p>
       <w:pPr>
@@ -2094,6 +2092,66 @@
           <w:rFonts w:ascii="Arial" w:hAnsi="Arial" w:cs="Arial"/>
         </w:rPr>
       </w:pPr>
+    </w:p>
+    <w:p>
+      <w:pPr>
+        <w:rPr>
+          <w:rFonts w:ascii="Arial" w:hAnsi="Arial" w:cs="Arial"/>
+          <w:i/>
+          <w:sz w:val="32"/>
+          <w:szCs w:val="32"/>
+        </w:rPr>
+      </w:pPr>
+      <w:r>
+        <w:rPr>
+          <w:rFonts w:ascii="Arial" w:hAnsi="Arial" w:cs="Arial"/>
+          <w:i/>
+          <w:sz w:val="32"/>
+          <w:szCs w:val="32"/>
+        </w:rPr>
+        <w:lastRenderedPageBreak/>
+        <w:t>Test Evaluation:</w:t>
+      </w:r>
+    </w:p>
+    <w:p>
+      <w:pPr>
+        <w:shd w:val="clear" w:color="auto" w:fill="FFFFFF" w:themeFill="background1"/>
+        <w:rPr>
+          <w:rFonts w:ascii="Arial" w:hAnsi="Arial" w:cs="Arial"/>
+          <w:sz w:val="32"/>
+          <w:szCs w:val="32"/>
+        </w:rPr>
+      </w:pPr>
+      <w:r>
+        <w:rPr>
+          <w:rFonts w:ascii="Arial" w:hAnsi="Arial" w:cs="Arial"/>
+          <w:sz w:val="32"/>
+          <w:szCs w:val="32"/>
+        </w:rPr>
+        <w:t>The tests were run on the commit &lt;</w:t>
+      </w:r>
+      <w:r>
+        <w:rPr>
+          <w:rFonts w:ascii="Arial" w:hAnsi="Arial" w:cs="Arial"/>
+          <w:color w:val="24292E"/>
+          <w:sz w:val="32"/>
+          <w:szCs w:val="32"/>
+          <w:shd w:val="clear" w:color="auto" w:fill="FFFFFF" w:themeFill="background1"/>
+        </w:rPr>
+        <w:t>b6c511d</w:t>
+      </w:r>
+      <w:r>
+        <w:rPr>
+          <w:rFonts w:ascii="Arial" w:hAnsi="Arial" w:cs="Arial"/>
+          <w:color w:val="24292E"/>
+          <w:sz w:val="32"/>
+          <w:szCs w:val="32"/>
+          <w:shd w:val="clear" w:color="auto" w:fill="FFFFFF" w:themeFill="background1"/>
+        </w:rPr>
+        <w:t>&gt; and no errors were found, all functionality was as expected. This is good.</w:t>
+      </w:r>
+      <w:bookmarkStart w:id="0" w:name="_GoBack"/>
+      <w:bookmarkEnd w:id="0"/>
     </w:p>
     <w:sectPr>
       <w:pgSz w:w="15840" w:h="12240" w:orient="landscape"/>

</xml_diff>